<commit_message>
Made changes to Design Spec template.
Signed-off-by: Barry Eichelberger <eichelbergerb@nicc.local>
</commit_message>
<xml_diff>
--- a/Documentation/Design Specification.docx
+++ b/Documentation/Design Specification.docx
@@ -38,264 +38,397 @@
         </w:rPr>
         <w:t>9/21/16</w:t>
       </w:r>
+    </w:p>
+    <w:p>
+      <w:pPr>
+        <w:pStyle w:val="Title"/>
+        <w:spacing w:line="360" w:lineRule="auto"/>
+      </w:pPr>
+      <w:r>
+        <w:t>Design Specification</w:t>
+      </w:r>
+    </w:p>
+    <w:p>
+      <w:pPr>
+        <w:pStyle w:val="ListParagraph"/>
+        <w:numPr>
+          <w:ilvl w:val="0"/>
+          <w:numId w:val="2"/>
+        </w:numPr>
+        <w:spacing w:line="360" w:lineRule="auto"/>
+        <w:rPr>
+          <w:sz w:val="24"/>
+        </w:rPr>
+      </w:pPr>
+      <w:r>
+        <w:rPr>
+          <w:sz w:val="24"/>
+        </w:rPr>
+        <w:t>Name of Object</w:t>
+      </w:r>
+    </w:p>
+    <w:p>
+      <w:pPr>
+        <w:pStyle w:val="ListParagraph"/>
+        <w:numPr>
+          <w:ilvl w:val="0"/>
+          <w:numId w:val="2"/>
+        </w:numPr>
+        <w:spacing w:line="360" w:lineRule="auto"/>
+        <w:rPr>
+          <w:sz w:val="24"/>
+        </w:rPr>
+      </w:pPr>
+      <w:r>
+        <w:rPr>
+          <w:sz w:val="24"/>
+        </w:rPr>
+        <w:t>Type of Object</w:t>
+      </w:r>
+    </w:p>
+    <w:p>
+      <w:pPr>
+        <w:pStyle w:val="ListParagraph"/>
+        <w:numPr>
+          <w:ilvl w:val="0"/>
+          <w:numId w:val="2"/>
+        </w:numPr>
+        <w:spacing w:line="360" w:lineRule="auto"/>
+        <w:rPr>
+          <w:sz w:val="24"/>
+        </w:rPr>
+      </w:pPr>
+      <w:r>
+        <w:rPr>
+          <w:sz w:val="24"/>
+        </w:rPr>
+        <w:t>Inheritance (if any)</w:t>
+      </w:r>
+    </w:p>
+    <w:p>
+      <w:pPr>
+        <w:pStyle w:val="ListParagraph"/>
+        <w:numPr>
+          <w:ilvl w:val="0"/>
+          <w:numId w:val="2"/>
+        </w:numPr>
+        <w:spacing w:line="360" w:lineRule="auto"/>
+        <w:rPr>
+          <w:sz w:val="24"/>
+        </w:rPr>
+      </w:pPr>
+      <w:r>
+        <w:rPr>
+          <w:sz w:val="24"/>
+        </w:rPr>
+        <w:t>Description/function</w:t>
+      </w:r>
+    </w:p>
+    <w:p>
+      <w:pPr>
+        <w:pStyle w:val="ListParagraph"/>
+        <w:numPr>
+          <w:ilvl w:val="0"/>
+          <w:numId w:val="2"/>
+        </w:numPr>
+        <w:spacing w:line="360" w:lineRule="auto"/>
+        <w:rPr>
+          <w:sz w:val="24"/>
+        </w:rPr>
+      </w:pPr>
+      <w:r>
+        <w:rPr>
+          <w:sz w:val="24"/>
+        </w:rPr>
+        <w:t>Location</w:t>
+      </w:r>
+    </w:p>
+    <w:p>
+      <w:pPr>
+        <w:pStyle w:val="ListParagraph"/>
+        <w:numPr>
+          <w:ilvl w:val="1"/>
+          <w:numId w:val="2"/>
+        </w:numPr>
+        <w:spacing w:line="360" w:lineRule="auto"/>
+        <w:rPr>
+          <w:sz w:val="24"/>
+        </w:rPr>
+      </w:pPr>
+      <w:r>
+        <w:rPr>
+          <w:sz w:val="24"/>
+        </w:rPr>
+        <w:t>Rooms:</w:t>
+      </w:r>
+    </w:p>
+    <w:p>
+      <w:pPr>
+        <w:pStyle w:val="ListParagraph"/>
+        <w:numPr>
+          <w:ilvl w:val="2"/>
+          <w:numId w:val="2"/>
+        </w:numPr>
+        <w:spacing w:line="360" w:lineRule="auto"/>
+        <w:rPr>
+          <w:sz w:val="24"/>
+        </w:rPr>
+      </w:pPr>
+      <w:r>
+        <w:rPr>
+          <w:sz w:val="24"/>
+        </w:rPr>
+        <w:t>Map level</w:t>
+      </w:r>
+    </w:p>
+    <w:p>
+      <w:pPr>
+        <w:pStyle w:val="ListParagraph"/>
+        <w:numPr>
+          <w:ilvl w:val="2"/>
+          <w:numId w:val="2"/>
+        </w:numPr>
+        <w:spacing w:line="360" w:lineRule="auto"/>
+        <w:rPr>
+          <w:sz w:val="24"/>
+        </w:rPr>
+      </w:pPr>
+      <w:r>
+        <w:rPr>
+          <w:sz w:val="24"/>
+        </w:rPr>
+        <w:t>Connections to other rooms</w:t>
+      </w:r>
+    </w:p>
+    <w:p>
+      <w:pPr>
+        <w:pStyle w:val="ListParagraph"/>
+        <w:numPr>
+          <w:ilvl w:val="1"/>
+          <w:numId w:val="2"/>
+        </w:numPr>
+        <w:spacing w:line="360" w:lineRule="auto"/>
+        <w:rPr>
+          <w:sz w:val="24"/>
+        </w:rPr>
+      </w:pPr>
+      <w:r>
+        <w:rPr>
+          <w:sz w:val="24"/>
+        </w:rPr>
+        <w:t>Objects:</w:t>
+      </w:r>
+    </w:p>
+    <w:p>
+      <w:pPr>
+        <w:pStyle w:val="ListParagraph"/>
+        <w:numPr>
+          <w:ilvl w:val="2"/>
+          <w:numId w:val="2"/>
+        </w:numPr>
+        <w:spacing w:line="360" w:lineRule="auto"/>
+        <w:rPr>
+          <w:sz w:val="24"/>
+        </w:rPr>
+      </w:pPr>
+      <w:r>
+        <w:rPr>
+          <w:sz w:val="24"/>
+        </w:rPr>
+        <w:t>Starting location</w:t>
+      </w:r>
+    </w:p>
+    <w:p>
+      <w:pPr>
+        <w:pStyle w:val="ListParagraph"/>
+        <w:numPr>
+          <w:ilvl w:val="2"/>
+          <w:numId w:val="2"/>
+        </w:numPr>
+        <w:spacing w:line="360" w:lineRule="auto"/>
+        <w:rPr>
+          <w:sz w:val="24"/>
+        </w:rPr>
+      </w:pPr>
+      <w:r>
+        <w:rPr>
+          <w:sz w:val="24"/>
+        </w:rPr>
+        <w:t>Destination</w:t>
+      </w:r>
+    </w:p>
+    <w:p>
+      <w:pPr>
+        <w:pStyle w:val="ListParagraph"/>
+        <w:numPr>
+          <w:ilvl w:val="0"/>
+          <w:numId w:val="2"/>
+        </w:numPr>
+        <w:spacing w:line="360" w:lineRule="auto"/>
+        <w:rPr>
+          <w:sz w:val="24"/>
+        </w:rPr>
+      </w:pPr>
+      <w:r>
+        <w:rPr>
+          <w:sz w:val="24"/>
+        </w:rPr>
+        <w:t>Name of originator</w:t>
+      </w:r>
+    </w:p>
+    <w:p>
+      <w:pPr>
+        <w:pStyle w:val="ListParagraph"/>
+        <w:numPr>
+          <w:ilvl w:val="0"/>
+          <w:numId w:val="2"/>
+        </w:numPr>
+        <w:spacing w:line="360" w:lineRule="auto"/>
+        <w:rPr>
+          <w:sz w:val="24"/>
+        </w:rPr>
+      </w:pPr>
+      <w:r>
+        <w:rPr>
+          <w:sz w:val="24"/>
+        </w:rPr>
+        <w:t>Date</w:t>
+      </w:r>
+    </w:p>
+    <w:p>
+      <w:pPr>
+        <w:pStyle w:val="ListParagraph"/>
+        <w:numPr>
+          <w:ilvl w:val="0"/>
+          <w:numId w:val="2"/>
+        </w:numPr>
+        <w:spacing w:line="360" w:lineRule="auto"/>
+        <w:rPr>
+          <w:sz w:val="24"/>
+        </w:rPr>
+      </w:pPr>
+      <w:r>
+        <w:rPr>
+          <w:sz w:val="24"/>
+        </w:rPr>
+        <w:t>Origin</w:t>
+      </w:r>
+    </w:p>
+    <w:p>
+      <w:pPr>
+        <w:pStyle w:val="ListParagraph"/>
+        <w:numPr>
+          <w:ilvl w:val="1"/>
+          <w:numId w:val="2"/>
+        </w:numPr>
+        <w:spacing w:line="360" w:lineRule="auto"/>
+        <w:rPr>
+          <w:sz w:val="24"/>
+        </w:rPr>
+      </w:pPr>
+      <w:r>
+        <w:rPr>
+          <w:sz w:val="24"/>
+        </w:rPr>
+        <w:t>Customer Request</w:t>
+      </w:r>
+    </w:p>
+    <w:p>
+      <w:pPr>
+        <w:pStyle w:val="ListParagraph"/>
+        <w:numPr>
+          <w:ilvl w:val="1"/>
+          <w:numId w:val="2"/>
+        </w:numPr>
+        <w:spacing w:line="360" w:lineRule="auto"/>
+        <w:rPr>
+          <w:sz w:val="24"/>
+        </w:rPr>
+      </w:pPr>
+      <w:r>
+        <w:rPr>
+          <w:sz w:val="24"/>
+        </w:rPr>
+        <w:t>Required by Internal Standards</w:t>
+      </w:r>
+    </w:p>
+    <w:p>
+      <w:pPr>
+        <w:pStyle w:val="ListParagraph"/>
+        <w:numPr>
+          <w:ilvl w:val="1"/>
+          <w:numId w:val="2"/>
+        </w:numPr>
+        <w:spacing w:line="360" w:lineRule="auto"/>
+        <w:rPr>
+          <w:sz w:val="24"/>
+        </w:rPr>
+      </w:pPr>
+      <w:r>
+        <w:rPr>
+          <w:sz w:val="24"/>
+        </w:rPr>
+        <w:t>Required by Contract/Government Standards</w:t>
+      </w:r>
+    </w:p>
+    <w:p>
+      <w:pPr>
+        <w:pStyle w:val="ListParagraph"/>
+        <w:numPr>
+          <w:ilvl w:val="1"/>
+          <w:numId w:val="2"/>
+        </w:numPr>
+        <w:spacing w:line="360" w:lineRule="auto"/>
+        <w:rPr>
+          <w:sz w:val="24"/>
+        </w:rPr>
+      </w:pPr>
+      <w:r>
+        <w:rPr>
+          <w:sz w:val="24"/>
+        </w:rPr>
+        <w:t>Development</w:t>
+      </w:r>
+    </w:p>
+    <w:p>
+      <w:pPr>
+        <w:pStyle w:val="ListParagraph"/>
+        <w:numPr>
+          <w:ilvl w:val="0"/>
+          <w:numId w:val="2"/>
+        </w:numPr>
+        <w:spacing w:line="360" w:lineRule="auto"/>
+        <w:rPr>
+          <w:sz w:val="24"/>
+        </w:rPr>
+      </w:pPr>
+      <w:r>
+        <w:rPr>
+          <w:sz w:val="24"/>
+        </w:rPr>
+        <w:t>Discussion</w:t>
+      </w:r>
+    </w:p>
+    <w:p>
+      <w:pPr>
+        <w:pStyle w:val="ListParagraph"/>
+        <w:numPr>
+          <w:ilvl w:val="0"/>
+          <w:numId w:val="2"/>
+        </w:numPr>
+        <w:spacing w:line="360" w:lineRule="auto"/>
+        <w:rPr>
+          <w:sz w:val="24"/>
+        </w:rPr>
+      </w:pPr>
+      <w:r>
+        <w:rPr>
+          <w:sz w:val="24"/>
+        </w:rPr>
+        <w:t xml:space="preserve">Requires Modification to Standards manual ? </w:t>
+      </w:r>
       <w:bookmarkStart w:id="0" w:name="_GoBack"/>
       <w:bookmarkEnd w:id="0"/>
-    </w:p>
-    <w:p>
-      <w:pPr>
-        <w:pStyle w:val="Title"/>
-        <w:spacing w:line="360" w:lineRule="auto"/>
-      </w:pPr>
-      <w:r>
-        <w:t>Design Specification</w:t>
-      </w:r>
-    </w:p>
-    <w:p>
-      <w:pPr>
-        <w:pStyle w:val="ListParagraph"/>
-        <w:numPr>
-          <w:ilvl w:val="0"/>
-          <w:numId w:val="2"/>
-        </w:numPr>
-        <w:spacing w:line="360" w:lineRule="auto"/>
-        <w:rPr>
-          <w:sz w:val="24"/>
-        </w:rPr>
-      </w:pPr>
-      <w:r>
-        <w:rPr>
-          <w:sz w:val="24"/>
-        </w:rPr>
-        <w:t>Name of Object</w:t>
-      </w:r>
-    </w:p>
-    <w:p>
-      <w:pPr>
-        <w:pStyle w:val="ListParagraph"/>
-        <w:numPr>
-          <w:ilvl w:val="0"/>
-          <w:numId w:val="2"/>
-        </w:numPr>
-        <w:spacing w:line="360" w:lineRule="auto"/>
-        <w:rPr>
-          <w:sz w:val="24"/>
-        </w:rPr>
-      </w:pPr>
-      <w:r>
-        <w:rPr>
-          <w:sz w:val="24"/>
-        </w:rPr>
-        <w:t>Type of Object</w:t>
-      </w:r>
-    </w:p>
-    <w:p>
-      <w:pPr>
-        <w:pStyle w:val="ListParagraph"/>
-        <w:numPr>
-          <w:ilvl w:val="0"/>
-          <w:numId w:val="2"/>
-        </w:numPr>
-        <w:spacing w:line="360" w:lineRule="auto"/>
-        <w:rPr>
-          <w:sz w:val="24"/>
-        </w:rPr>
-      </w:pPr>
-      <w:r>
-        <w:rPr>
-          <w:sz w:val="24"/>
-        </w:rPr>
-        <w:t>Inheritance (if any)</w:t>
-      </w:r>
-    </w:p>
-    <w:p>
-      <w:pPr>
-        <w:pStyle w:val="ListParagraph"/>
-        <w:numPr>
-          <w:ilvl w:val="0"/>
-          <w:numId w:val="2"/>
-        </w:numPr>
-        <w:spacing w:line="360" w:lineRule="auto"/>
-        <w:rPr>
-          <w:sz w:val="24"/>
-        </w:rPr>
-      </w:pPr>
-      <w:r>
-        <w:rPr>
-          <w:sz w:val="24"/>
-        </w:rPr>
-        <w:t>Description/function</w:t>
-      </w:r>
-    </w:p>
-    <w:p>
-      <w:pPr>
-        <w:pStyle w:val="ListParagraph"/>
-        <w:numPr>
-          <w:ilvl w:val="0"/>
-          <w:numId w:val="2"/>
-        </w:numPr>
-        <w:spacing w:line="360" w:lineRule="auto"/>
-        <w:rPr>
-          <w:sz w:val="24"/>
-        </w:rPr>
-      </w:pPr>
-      <w:r>
-        <w:rPr>
-          <w:sz w:val="24"/>
-        </w:rPr>
-        <w:t>Location</w:t>
-      </w:r>
-    </w:p>
-    <w:p>
-      <w:pPr>
-        <w:pStyle w:val="ListParagraph"/>
-        <w:numPr>
-          <w:ilvl w:val="1"/>
-          <w:numId w:val="2"/>
-        </w:numPr>
-        <w:spacing w:line="360" w:lineRule="auto"/>
-        <w:rPr>
-          <w:sz w:val="24"/>
-        </w:rPr>
-      </w:pPr>
-      <w:r>
-        <w:rPr>
-          <w:sz w:val="24"/>
-        </w:rPr>
-        <w:t>Rooms:</w:t>
-      </w:r>
-    </w:p>
-    <w:p>
-      <w:pPr>
-        <w:pStyle w:val="ListParagraph"/>
-        <w:numPr>
-          <w:ilvl w:val="2"/>
-          <w:numId w:val="2"/>
-        </w:numPr>
-        <w:spacing w:line="360" w:lineRule="auto"/>
-        <w:rPr>
-          <w:sz w:val="24"/>
-        </w:rPr>
-      </w:pPr>
-      <w:r>
-        <w:rPr>
-          <w:sz w:val="24"/>
-        </w:rPr>
-        <w:t>Map level</w:t>
-      </w:r>
-    </w:p>
-    <w:p>
-      <w:pPr>
-        <w:pStyle w:val="ListParagraph"/>
-        <w:numPr>
-          <w:ilvl w:val="2"/>
-          <w:numId w:val="2"/>
-        </w:numPr>
-        <w:spacing w:line="360" w:lineRule="auto"/>
-        <w:rPr>
-          <w:sz w:val="24"/>
-        </w:rPr>
-      </w:pPr>
-      <w:r>
-        <w:rPr>
-          <w:sz w:val="24"/>
-        </w:rPr>
-        <w:t>Connections to other rooms</w:t>
-      </w:r>
-    </w:p>
-    <w:p>
-      <w:pPr>
-        <w:pStyle w:val="ListParagraph"/>
-        <w:numPr>
-          <w:ilvl w:val="1"/>
-          <w:numId w:val="2"/>
-        </w:numPr>
-        <w:spacing w:line="360" w:lineRule="auto"/>
-        <w:rPr>
-          <w:sz w:val="24"/>
-        </w:rPr>
-      </w:pPr>
-      <w:r>
-        <w:rPr>
-          <w:sz w:val="24"/>
-        </w:rPr>
-        <w:t>Objects:</w:t>
-      </w:r>
-    </w:p>
-    <w:p>
-      <w:pPr>
-        <w:pStyle w:val="ListParagraph"/>
-        <w:numPr>
-          <w:ilvl w:val="2"/>
-          <w:numId w:val="2"/>
-        </w:numPr>
-        <w:spacing w:line="360" w:lineRule="auto"/>
-        <w:rPr>
-          <w:sz w:val="24"/>
-        </w:rPr>
-      </w:pPr>
-      <w:r>
-        <w:rPr>
-          <w:sz w:val="24"/>
-        </w:rPr>
-        <w:t>Starting location</w:t>
-      </w:r>
-    </w:p>
-    <w:p>
-      <w:pPr>
-        <w:pStyle w:val="ListParagraph"/>
-        <w:numPr>
-          <w:ilvl w:val="2"/>
-          <w:numId w:val="2"/>
-        </w:numPr>
-        <w:spacing w:line="360" w:lineRule="auto"/>
-        <w:rPr>
-          <w:sz w:val="24"/>
-        </w:rPr>
-      </w:pPr>
-      <w:r>
-        <w:rPr>
-          <w:sz w:val="24"/>
-        </w:rPr>
-        <w:t>Destination</w:t>
-      </w:r>
-    </w:p>
-    <w:p>
-      <w:pPr>
-        <w:pStyle w:val="ListParagraph"/>
-        <w:numPr>
-          <w:ilvl w:val="0"/>
-          <w:numId w:val="2"/>
-        </w:numPr>
-        <w:spacing w:line="360" w:lineRule="auto"/>
-        <w:rPr>
-          <w:sz w:val="24"/>
-        </w:rPr>
-      </w:pPr>
-      <w:r>
-        <w:rPr>
-          <w:sz w:val="24"/>
-        </w:rPr>
-        <w:t>Name of originator</w:t>
-      </w:r>
-    </w:p>
-    <w:p>
-      <w:pPr>
-        <w:pStyle w:val="ListParagraph"/>
-        <w:numPr>
-          <w:ilvl w:val="0"/>
-          <w:numId w:val="2"/>
-        </w:numPr>
-        <w:spacing w:line="360" w:lineRule="auto"/>
-        <w:rPr>
-          <w:sz w:val="24"/>
-        </w:rPr>
-      </w:pPr>
-      <w:r>
-        <w:rPr>
-          <w:sz w:val="24"/>
-        </w:rPr>
-        <w:t>Date</w:t>
-      </w:r>
     </w:p>
     <w:sectPr>
       <w:pgSz w:w="12240" w:h="15840"/>
@@ -312,7 +445,7 @@
   <w:abstractNum w:abstractNumId="0">
     <w:nsid w:val="38CB0BC7"/>
     <w:multiLevelType w:val="hybridMultilevel"/>
-    <w:tmpl w:val="EB163678"/>
+    <w:tmpl w:val="2E303F06"/>
     <w:lvl w:ilvl="0" w:tplc="0409000F">
       <w:start w:val="1"/>
       <w:numFmt w:val="decimal"/>
@@ -321,6 +454,9 @@
       <w:pPr>
         <w:ind w:left="720" w:hanging="360"/>
       </w:pPr>
+      <w:rPr>
+        <w:rFonts w:hint="default"/>
+      </w:rPr>
     </w:lvl>
     <w:lvl w:ilvl="1" w:tplc="04090019">
       <w:start w:val="1"/>

</xml_diff>